<commit_message>
Atualização dos fontes do projeto
</commit_message>
<xml_diff>
--- a/Emplos de download.docx
+++ b/Emplos de download.docx
@@ -12,99 +12,21 @@
         <w:rPr>
           <w:lang w:val="en-US"/>
         </w:rPr>
-        <w:t>Pip install requests</w:t>
+        <w:t xml:space="preserve">Pip </w:t>
       </w:r>
-    </w:p>
-    <w:p>
-      <w:pPr>
-        <w:rPr>
-          <w:lang w:val="en-US"/>
-        </w:rPr>
-      </w:pPr>
+      <w:proofErr w:type="gramStart"/>
       <w:r>
         <w:rPr>
-          <w:noProof/>
-        </w:rPr>
-        <w:drawing>
-          <wp:inline distT="0" distB="0" distL="0" distR="0" wp14:anchorId="26914CE0" wp14:editId="3C2ACFD5">
-            <wp:extent cx="7839075" cy="2771775"/>
-            <wp:effectExtent l="0" t="0" r="9525" b="9525"/>
-            <wp:docPr id="281702283" name="Imagem 2"/>
-            <wp:cNvGraphicFramePr>
-              <a:graphicFrameLocks xmlns:a="http://schemas.openxmlformats.org/drawingml/2006/main" noChangeAspect="1"/>
-            </wp:cNvGraphicFramePr>
-            <a:graphic xmlns:a="http://schemas.openxmlformats.org/drawingml/2006/main">
-              <a:graphicData uri="http://schemas.openxmlformats.org/drawingml/2006/picture">
-                <pic:pic xmlns:pic="http://schemas.openxmlformats.org/drawingml/2006/picture">
-                  <pic:nvPicPr>
-                    <pic:cNvPr id="0" name="Picture 2"/>
-                    <pic:cNvPicPr>
-                      <a:picLocks noChangeAspect="1" noChangeArrowheads="1"/>
-                    </pic:cNvPicPr>
-                  </pic:nvPicPr>
-                  <pic:blipFill>
-                    <a:blip r:embed="rId4">
-                      <a:extLst>
-                        <a:ext uri="{28A0092B-C50C-407E-A947-70E740481C1C}">
-                          <a14:useLocalDpi xmlns:a14="http://schemas.microsoft.com/office/drawing/2010/main" val="0"/>
-                        </a:ext>
-                      </a:extLst>
-                    </a:blip>
-                    <a:srcRect/>
-                    <a:stretch>
-                      <a:fillRect/>
-                    </a:stretch>
-                  </pic:blipFill>
-                  <pic:spPr bwMode="auto">
-                    <a:xfrm>
-                      <a:off x="0" y="0"/>
-                      <a:ext cx="7839075" cy="2771775"/>
-                    </a:xfrm>
-                    <a:prstGeom prst="rect">
-                      <a:avLst/>
-                    </a:prstGeom>
-                    <a:noFill/>
-                    <a:ln>
-                      <a:noFill/>
-                    </a:ln>
-                  </pic:spPr>
-                </pic:pic>
-              </a:graphicData>
-            </a:graphic>
-          </wp:inline>
-        </w:drawing>
+          <w:lang w:val="en-US"/>
+        </w:rPr>
+        <w:t>install</w:t>
       </w:r>
+      <w:proofErr w:type="gramEnd"/>
       <w:r>
         <w:rPr>
           <w:lang w:val="en-US"/>
         </w:rPr>
-        <w:br/>
-      </w:r>
-      <w:r>
-        <w:rPr>
-          <w:lang w:val="en-US"/>
-        </w:rPr>
-        <w:t>https://www.youtube.com/watch?v=IA1_MWBptoc</w:t>
-      </w:r>
-    </w:p>
-    <w:p>
-      <w:pPr>
-        <w:rPr>
-          <w:lang w:val="en-US"/>
-        </w:rPr>
-      </w:pPr>
-    </w:p>
-    <w:p>
-      <w:pPr>
-        <w:rPr>
-          <w:lang w:val="en-US"/>
-        </w:rPr>
-      </w:pPr>
-      <w:r>
-        <w:rPr>
-          <w:lang w:val="en-US"/>
-        </w:rPr>
-        <w:t>Pip install requests</w:t>
+        <w:t xml:space="preserve"> requests</w:t>
       </w:r>
     </w:p>
     <w:p>
@@ -135,7 +57,7 @@
                     </pic:cNvPicPr>
                   </pic:nvPicPr>
                   <pic:blipFill>
-                    <a:blip r:embed="rId5">
+                    <a:blip r:embed="rId4">
                       <a:extLst>
                         <a:ext uri="{28A0092B-C50C-407E-A947-70E740481C1C}">
                           <a14:useLocalDpi xmlns:a14="http://schemas.microsoft.com/office/drawing/2010/main" val="0"/>
@@ -171,11 +93,6 @@
           <w:lang w:val="en-US"/>
         </w:rPr>
         <w:br/>
-      </w:r>
-      <w:r>
-        <w:rPr>
-          <w:lang w:val="en-US"/>
-        </w:rPr>
         <w:t>https://www.youtube.com/watch?v=qx2LGtKzjxk</w:t>
       </w:r>
     </w:p>
@@ -230,7 +147,7 @@
                     <pic:cNvPicPr/>
                   </pic:nvPicPr>
                   <pic:blipFill>
-                    <a:blip r:embed="rId6"/>
+                    <a:blip r:embed="rId5"/>
                     <a:stretch>
                       <a:fillRect/>
                     </a:stretch>
@@ -255,11 +172,6 @@
           <w:lang w:val="en-US"/>
         </w:rPr>
         <w:br/>
-      </w:r>
-      <w:r>
-        <w:rPr>
-          <w:lang w:val="en-US"/>
-        </w:rPr>
         <w:t>https://www.youtube.com/watch?v=bGoRlMM2DxQ</w:t>
       </w:r>
     </w:p>

</xml_diff>